<commit_message>
updating and adding a couple of new PDDI rules
</commit_message>
<xml_diff>
--- a/Decision-trees/Paroxetine-tamoxifen/PAROXETINE and TAMOXIFEN Decision Table 2016 11 16.docx
+++ b/Decision-trees/Paroxetine-tamoxifen/PAROXETINE and TAMOXIFEN Decision Table 2016 11 16.docx
@@ -83,7 +83,27 @@
           <w:szCs w:val="18"/>
           <w:lang w:bidi="x-none"/>
         </w:rPr>
-        <w:t xml:space="preserve"> system to a primary active metabolite 4-hydroxy-N-desmethyltamoxifen, which is termed endoxifen. </w:t>
+        <w:t xml:space="preserve"> system to a primary active metabolite 4-hydroxy-N-desmethyltamoxifen, which is termed </w:t>
+      </w:r>
+      <w:proofErr w:type="spellStart"/>
+      <w:r>
+        <w:rPr>
+          <w:rFonts w:ascii="Arial" w:hAnsi="Arial"/>
+          <w:sz w:val="22"/>
+          <w:szCs w:val="18"/>
+          <w:lang w:bidi="x-none"/>
+        </w:rPr>
+        <w:t>endoxifen</w:t>
+      </w:r>
+      <w:proofErr w:type="spellEnd"/>
+      <w:r>
+        <w:rPr>
+          <w:rFonts w:ascii="Arial" w:hAnsi="Arial"/>
+          <w:sz w:val="22"/>
+          <w:szCs w:val="18"/>
+          <w:lang w:bidi="x-none"/>
+        </w:rPr>
+        <w:t xml:space="preserve">. </w:t>
       </w:r>
       <w:r>
         <w:rPr>
@@ -128,7 +148,27 @@
           <w:sz w:val="22"/>
           <w:szCs w:val="22"/>
         </w:rPr>
-        <w:t xml:space="preserve"> of endoxifen. </w:t>
+        <w:t xml:space="preserve"> of </w:t>
+      </w:r>
+      <w:proofErr w:type="spellStart"/>
+      <w:r>
+        <w:rPr>
+          <w:rFonts w:ascii="Arial" w:hAnsi="Arial" w:cs="Arial"/>
+          <w:iCs/>
+          <w:sz w:val="22"/>
+          <w:szCs w:val="22"/>
+        </w:rPr>
+        <w:t>endoxifen</w:t>
+      </w:r>
+      <w:proofErr w:type="spellEnd"/>
+      <w:r>
+        <w:rPr>
+          <w:rFonts w:ascii="Arial" w:hAnsi="Arial" w:cs="Arial"/>
+          <w:iCs/>
+          <w:sz w:val="22"/>
+          <w:szCs w:val="22"/>
+        </w:rPr>
+        <w:t xml:space="preserve">. </w:t>
       </w:r>
       <w:r>
         <w:rPr>
@@ -180,8 +220,9 @@
           <w:szCs w:val="20"/>
           <w:lang w:bidi="x-none"/>
         </w:rPr>
-        <w:t xml:space="preserve">henotypic subpopulations are categorized as persons with poor (PM), intermediate (IM), extensive (EM), or ultrarapid (UR) </w:t>
-      </w:r>
+        <w:t xml:space="preserve">henotypic subpopulations are categorized as persons with poor (PM), intermediate (IM), extensive (EM), or </w:t>
+      </w:r>
+      <w:proofErr w:type="spellStart"/>
       <w:r>
         <w:rPr>
           <w:rFonts w:ascii="Arial" w:hAnsi="Arial"/>
@@ -189,6 +230,25 @@
           <w:szCs w:val="20"/>
           <w:lang w:bidi="x-none"/>
         </w:rPr>
+        <w:t>ultrarapid</w:t>
+      </w:r>
+      <w:proofErr w:type="spellEnd"/>
+      <w:r>
+        <w:rPr>
+          <w:rFonts w:ascii="Arial" w:hAnsi="Arial"/>
+          <w:sz w:val="22"/>
+          <w:szCs w:val="20"/>
+          <w:lang w:bidi="x-none"/>
+        </w:rPr>
+        <w:t xml:space="preserve"> (UR) </w:t>
+      </w:r>
+      <w:r>
+        <w:rPr>
+          <w:rFonts w:ascii="Arial" w:hAnsi="Arial"/>
+          <w:sz w:val="22"/>
+          <w:szCs w:val="20"/>
+          <w:lang w:bidi="x-none"/>
+        </w:rPr>
         <w:t xml:space="preserve">ability to metabolize drugs by CYP2D6. </w:t>
       </w:r>
       <w:r>
@@ -207,13 +267,23 @@
         </w:rPr>
         <w:t xml:space="preserve">. </w:t>
       </w:r>
-      <w:r>
-        <w:rPr>
-          <w:rFonts w:ascii="Arial" w:hAnsi="Arial"/>
-          <w:sz w:val="22"/>
-          <w:szCs w:val="20"/>
-        </w:rPr>
-        <w:t xml:space="preserve">Ultrarapid metabolizers have active gene duplication of a functional allele. </w:t>
+      <w:proofErr w:type="spellStart"/>
+      <w:r>
+        <w:rPr>
+          <w:rFonts w:ascii="Arial" w:hAnsi="Arial"/>
+          <w:sz w:val="22"/>
+          <w:szCs w:val="20"/>
+        </w:rPr>
+        <w:t>Ultrarapid</w:t>
+      </w:r>
+      <w:proofErr w:type="spellEnd"/>
+      <w:r>
+        <w:rPr>
+          <w:rFonts w:ascii="Arial" w:hAnsi="Arial"/>
+          <w:sz w:val="22"/>
+          <w:szCs w:val="20"/>
+        </w:rPr>
+        <w:t xml:space="preserve"> metabolizers have active gene duplication of a functional allele. </w:t>
       </w:r>
       <w:r>
         <w:rPr>
@@ -639,6 +709,7 @@
                 <w:szCs w:val="22"/>
               </w:rPr>
             </w:pPr>
+            <w:proofErr w:type="spellStart"/>
             <w:r>
               <w:rPr>
                 <w:rFonts w:ascii="Arial" w:hAnsi="Arial" w:cs="Arial"/>
@@ -646,7 +717,17 @@
                 <w:sz w:val="20"/>
                 <w:szCs w:val="22"/>
               </w:rPr>
-              <w:t xml:space="preserve">Ultrarapid </w:t>
+              <w:t>Ultrarapid</w:t>
+            </w:r>
+            <w:proofErr w:type="spellEnd"/>
+            <w:r>
+              <w:rPr>
+                <w:rFonts w:ascii="Arial" w:hAnsi="Arial" w:cs="Arial"/>
+                <w:iCs/>
+                <w:sz w:val="20"/>
+                <w:szCs w:val="22"/>
+              </w:rPr>
+              <w:t xml:space="preserve"> </w:t>
             </w:r>
           </w:p>
         </w:tc>
@@ -1200,8 +1281,9 @@
           <w:szCs w:val="18"/>
           <w:lang w:bidi="x-none"/>
         </w:rPr>
-        <w:t>Prospective randomized clinical trials have demonstrated the efficacy of SSRIs and serotonin-norepinephrine reuptake inhibitors (SNRIs) in decreasing vasomotor symptoms among healthy peri- or postmenopausal women, and women with breast can</w:t>
-      </w:r>
+        <w:t xml:space="preserve">Prospective randomized clinical trials have demonstrated the efficacy of SSRIs and serotonin-norepinephrine reuptake inhibitors (SNRIs) in decreasing vasomotor symptoms among healthy </w:t>
+      </w:r>
+      <w:proofErr w:type="spellStart"/>
       <w:r>
         <w:rPr>
           <w:rFonts w:ascii="Arial" w:hAnsi="Arial"/>
@@ -1209,8 +1291,9 @@
           <w:szCs w:val="18"/>
           <w:lang w:bidi="x-none"/>
         </w:rPr>
-        <w:t>cer on or off endocrine therapy.</w:t>
-      </w:r>
+        <w:t>peri</w:t>
+      </w:r>
+      <w:proofErr w:type="spellEnd"/>
       <w:r>
         <w:rPr>
           <w:rFonts w:ascii="Arial" w:hAnsi="Arial"/>
@@ -1218,19 +1301,8 @@
           <w:szCs w:val="18"/>
           <w:lang w:bidi="x-none"/>
         </w:rPr>
-        <w:t xml:space="preserve"> </w:t>
-      </w:r>
-      <w:del w:id="0" w:author="Boyce, Richard David" w:date="2016-11-16T13:53:00Z">
-        <w:r>
-          <w:rPr>
-            <w:rFonts w:ascii="Arial" w:hAnsi="Arial"/>
-            <w:sz w:val="22"/>
-            <w:szCs w:val="18"/>
-            <w:lang w:bidi="x-none"/>
-          </w:rPr>
-          <w:delText xml:space="preserve">In addition to citalopram, paroxetine, and venlafaxine, the anticonvulsant gabapentin has been shown to decrease hot flashes compared with placebo. </w:delText>
-        </w:r>
-      </w:del>
+        <w:t>- or postmenopausal women, and women with breast can</w:t>
+      </w:r>
       <w:r>
         <w:rPr>
           <w:rFonts w:ascii="Arial" w:hAnsi="Arial"/>
@@ -1238,7 +1310,7 @@
           <w:szCs w:val="18"/>
           <w:lang w:bidi="x-none"/>
         </w:rPr>
-        <w:t>A</w:t>
+        <w:t>cer on or off endocrine therapy.</w:t>
       </w:r>
       <w:r>
         <w:rPr>
@@ -1247,7 +1319,7 @@
           <w:szCs w:val="18"/>
           <w:lang w:bidi="x-none"/>
         </w:rPr>
-        <w:t>ntidepressants have variable effects on CYP2D6 activity: 1) strong inhibitors: f</w:t>
+        <w:t xml:space="preserve"> </w:t>
       </w:r>
       <w:r>
         <w:rPr>
@@ -1256,19 +1328,8 @@
           <w:szCs w:val="18"/>
           <w:lang w:bidi="x-none"/>
         </w:rPr>
-        <w:t>luoxetine</w:t>
-      </w:r>
-      <w:ins w:id="1" w:author="Boyce, Richard David" w:date="2016-11-16T13:51:00Z">
-        <w:r>
-          <w:rPr>
-            <w:rFonts w:ascii="Arial" w:hAnsi="Arial"/>
-            <w:sz w:val="22"/>
-            <w:szCs w:val="18"/>
-            <w:lang w:bidi="x-none"/>
-          </w:rPr>
-          <w:t>,</w:t>
-        </w:r>
-      </w:ins>
+        <w:t>A</w:t>
+      </w:r>
       <w:r>
         <w:rPr>
           <w:rFonts w:ascii="Arial" w:hAnsi="Arial"/>
@@ -1276,19 +1337,8 @@
           <w:szCs w:val="18"/>
           <w:lang w:bidi="x-none"/>
         </w:rPr>
-        <w:t xml:space="preserve"> </w:t>
-      </w:r>
-      <w:del w:id="2" w:author="Boyce, Richard David" w:date="2016-11-16T13:51:00Z">
-        <w:r>
-          <w:rPr>
-            <w:rFonts w:ascii="Arial" w:hAnsi="Arial"/>
-            <w:sz w:val="22"/>
-            <w:szCs w:val="18"/>
-            <w:lang w:bidi="x-none"/>
-          </w:rPr>
-          <w:delText xml:space="preserve">and </w:delText>
-        </w:r>
-      </w:del>
+        <w:t>ntidepressants have variable effects on CYP2D6 activity: 1) strong inhibitors: f</w:t>
+      </w:r>
       <w:r>
         <w:rPr>
           <w:rFonts w:ascii="Arial" w:hAnsi="Arial"/>
@@ -1296,30 +1346,8 @@
           <w:szCs w:val="18"/>
           <w:lang w:bidi="x-none"/>
         </w:rPr>
-        <w:t>paroxetine</w:t>
-      </w:r>
-      <w:ins w:id="3" w:author="Boyce, Richard David" w:date="2016-11-16T13:51:00Z">
-        <w:r>
-          <w:rPr>
-            <w:rFonts w:ascii="Arial" w:hAnsi="Arial"/>
-            <w:sz w:val="22"/>
-            <w:szCs w:val="18"/>
-            <w:lang w:bidi="x-none"/>
-          </w:rPr>
-          <w:t xml:space="preserve">, and </w:t>
-        </w:r>
-      </w:ins>
-      <w:ins w:id="4" w:author="Boyce, Richard David" w:date="2016-11-16T13:52:00Z">
-        <w:r>
-          <w:rPr>
-            <w:rFonts w:ascii="Arial" w:hAnsi="Arial"/>
-            <w:sz w:val="22"/>
-            <w:szCs w:val="18"/>
-            <w:lang w:bidi="x-none"/>
-          </w:rPr>
-          <w:t>bupropion</w:t>
-        </w:r>
-      </w:ins>
+        <w:t>luoxetine</w:t>
+      </w:r>
       <w:r>
         <w:rPr>
           <w:rFonts w:ascii="Arial" w:hAnsi="Arial"/>
@@ -1327,30 +1355,8 @@
           <w:szCs w:val="18"/>
           <w:lang w:bidi="x-none"/>
         </w:rPr>
-        <w:t>; 2) moderate inhibitor: duloxetine; and 3) weak o</w:t>
-      </w:r>
-      <w:ins w:id="5" w:author="Boyce, Richard David" w:date="2016-11-16T13:50:00Z">
-        <w:r>
-          <w:rPr>
-            <w:rFonts w:ascii="Arial" w:hAnsi="Arial"/>
-            <w:sz w:val="22"/>
-            <w:szCs w:val="18"/>
-            <w:lang w:bidi="x-none"/>
-          </w:rPr>
-          <w:t>r</w:t>
-        </w:r>
-      </w:ins>
-      <w:del w:id="6" w:author="Boyce, Richard David" w:date="2016-11-16T13:50:00Z">
-        <w:r>
-          <w:rPr>
-            <w:rFonts w:ascii="Arial" w:hAnsi="Arial"/>
-            <w:sz w:val="22"/>
-            <w:szCs w:val="18"/>
-            <w:lang w:bidi="x-none"/>
-          </w:rPr>
-          <w:delText>n</w:delText>
-        </w:r>
-      </w:del>
+        <w:t>,</w:t>
+      </w:r>
       <w:r>
         <w:rPr>
           <w:rFonts w:ascii="Arial" w:hAnsi="Arial"/>
@@ -1358,19 +1364,8 @@
           <w:szCs w:val="18"/>
           <w:lang w:bidi="x-none"/>
         </w:rPr>
-        <w:t xml:space="preserve"> non-inhibitors: citalopram, escitalopram, fluvoxamine, </w:t>
-      </w:r>
-      <w:del w:id="7" w:author="Boyce, Richard David" w:date="2016-11-16T13:53:00Z">
-        <w:r>
-          <w:rPr>
-            <w:rFonts w:ascii="Arial" w:hAnsi="Arial"/>
-            <w:sz w:val="22"/>
-            <w:szCs w:val="18"/>
-            <w:lang w:bidi="x-none"/>
-          </w:rPr>
-          <w:delText xml:space="preserve">gabapentin, </w:delText>
-        </w:r>
-      </w:del>
+        <w:t xml:space="preserve"> paroxetine</w:t>
+      </w:r>
       <w:r>
         <w:rPr>
           <w:rFonts w:ascii="Arial" w:hAnsi="Arial"/>
@@ -1378,30 +1373,8 @@
           <w:szCs w:val="18"/>
           <w:lang w:bidi="x-none"/>
         </w:rPr>
-        <w:t>sertraline,</w:t>
-      </w:r>
-      <w:ins w:id="8" w:author="Boyce, Richard David" w:date="2016-11-16T13:52:00Z">
-        <w:r>
-          <w:rPr>
-            <w:rFonts w:ascii="Arial" w:hAnsi="Arial"/>
-            <w:sz w:val="22"/>
-            <w:szCs w:val="18"/>
-            <w:lang w:bidi="x-none"/>
-          </w:rPr>
-          <w:t xml:space="preserve"> </w:t>
-        </w:r>
-      </w:ins>
-      <w:del w:id="9" w:author="Boyce, Richard David" w:date="2016-11-16T13:52:00Z">
-        <w:r>
-          <w:rPr>
-            <w:rFonts w:ascii="Arial" w:hAnsi="Arial"/>
-            <w:sz w:val="22"/>
-            <w:szCs w:val="18"/>
-            <w:lang w:bidi="x-none"/>
-          </w:rPr>
-          <w:delText xml:space="preserve"> and </w:delText>
-        </w:r>
-      </w:del>
+        <w:t>, and bupropion</w:t>
+      </w:r>
       <w:r>
         <w:rPr>
           <w:rFonts w:ascii="Arial" w:hAnsi="Arial"/>
@@ -1409,54 +1382,8 @@
           <w:szCs w:val="18"/>
           <w:lang w:bidi="x-none"/>
         </w:rPr>
-        <w:t>venlafaxine</w:t>
-      </w:r>
-      <w:ins w:id="10" w:author="Boyce, Richard David" w:date="2016-11-16T13:52:00Z">
-        <w:r>
-          <w:rPr>
-            <w:rFonts w:ascii="Arial" w:hAnsi="Arial"/>
-            <w:sz w:val="22"/>
-            <w:szCs w:val="18"/>
-            <w:lang w:bidi="x-none"/>
-          </w:rPr>
-          <w:t xml:space="preserve">, </w:t>
-        </w:r>
-        <w:commentRangeStart w:id="11"/>
-        <w:r>
-          <w:rPr>
-            <w:rFonts w:ascii="Arial" w:hAnsi="Arial"/>
-            <w:sz w:val="22"/>
-            <w:szCs w:val="18"/>
-            <w:lang w:bidi="x-none"/>
-          </w:rPr>
-          <w:t>desvenlafaxin</w:t>
-        </w:r>
-        <w:r>
-          <w:rPr>
-            <w:rFonts w:ascii="Arial" w:hAnsi="Arial"/>
-            <w:sz w:val="22"/>
-            <w:szCs w:val="18"/>
-            <w:lang w:bidi="x-none"/>
-          </w:rPr>
-          <w:t>e</w:t>
-        </w:r>
-        <w:r>
-          <w:rPr>
-            <w:rFonts w:ascii="Arial" w:hAnsi="Arial"/>
-            <w:sz w:val="22"/>
-            <w:szCs w:val="18"/>
-            <w:lang w:bidi="x-none"/>
-          </w:rPr>
-          <w:t>, milnacipran, mirtazapine, reboxetine, vilazodone</w:t>
-        </w:r>
-        <w:commentRangeEnd w:id="11"/>
-        <w:r>
-          <w:rPr>
-            <w:rStyle w:val="CommentReference"/>
-          </w:rPr>
-          <w:commentReference w:id="11"/>
-        </w:r>
-      </w:ins>
+        <w:t>; 2) moderate inhibitor: duloxetine; and 3) weak o</w:t>
+      </w:r>
       <w:r>
         <w:rPr>
           <w:rFonts w:ascii="Arial" w:hAnsi="Arial"/>
@@ -1464,7 +1391,7 @@
           <w:szCs w:val="18"/>
           <w:lang w:bidi="x-none"/>
         </w:rPr>
-        <w:t>. P</w:t>
+        <w:t>r</w:t>
       </w:r>
       <w:r>
         <w:rPr>
@@ -1473,19 +1400,8 @@
           <w:szCs w:val="18"/>
           <w:lang w:bidi="x-none"/>
         </w:rPr>
-        <w:t xml:space="preserve">aroxetine is a potent CYP2D6 inhibitor that can significantly decrease </w:t>
-      </w:r>
-      <w:del w:id="12" w:author="Boyce, Richard David" w:date="2016-11-16T13:56:00Z">
-        <w:r>
-          <w:rPr>
-            <w:rFonts w:ascii="Arial" w:hAnsi="Arial"/>
-            <w:sz w:val="22"/>
-            <w:szCs w:val="18"/>
-            <w:lang w:bidi="x-none"/>
-          </w:rPr>
-          <w:delText xml:space="preserve">in </w:delText>
-        </w:r>
-      </w:del>
+        <w:t xml:space="preserve"> non-inhibitors: citalopram, escitalopram, fluvoxamine, sertraline,</w:t>
+      </w:r>
       <w:r>
         <w:rPr>
           <w:rFonts w:ascii="Arial" w:hAnsi="Arial"/>
@@ -1493,7 +1409,176 @@
           <w:szCs w:val="18"/>
           <w:lang w:bidi="x-none"/>
         </w:rPr>
-        <w:t>endoxifen levels especially among extensive metabolizers. An observational study of women treated with tamoxifen showed low endoxifen concentrations among those receiving strong inhibitors of CYP2D6 (e.g., fluoxetine, paroxetine) and intermediate endoxifen concentrations among those receiving weak inhibitors CYP2D6 (e.g., sertraline, citalopram</w:t>
+        <w:t xml:space="preserve"> </w:t>
+      </w:r>
+      <w:r>
+        <w:rPr>
+          <w:rFonts w:ascii="Arial" w:hAnsi="Arial"/>
+          <w:sz w:val="22"/>
+          <w:szCs w:val="18"/>
+          <w:lang w:bidi="x-none"/>
+        </w:rPr>
+        <w:t>venlafaxine</w:t>
+      </w:r>
+      <w:r>
+        <w:rPr>
+          <w:rFonts w:ascii="Arial" w:hAnsi="Arial"/>
+          <w:sz w:val="22"/>
+          <w:szCs w:val="18"/>
+          <w:lang w:bidi="x-none"/>
+        </w:rPr>
+        <w:t xml:space="preserve">, </w:t>
+      </w:r>
+      <w:proofErr w:type="spellStart"/>
+      <w:r>
+        <w:rPr>
+          <w:rFonts w:ascii="Arial" w:hAnsi="Arial"/>
+          <w:sz w:val="22"/>
+          <w:szCs w:val="18"/>
+          <w:lang w:bidi="x-none"/>
+        </w:rPr>
+        <w:t>desvenlafaxine</w:t>
+      </w:r>
+      <w:proofErr w:type="spellEnd"/>
+      <w:r>
+        <w:rPr>
+          <w:rFonts w:ascii="Arial" w:hAnsi="Arial"/>
+          <w:sz w:val="22"/>
+          <w:szCs w:val="18"/>
+          <w:lang w:bidi="x-none"/>
+        </w:rPr>
+        <w:t xml:space="preserve">, </w:t>
+      </w:r>
+      <w:proofErr w:type="spellStart"/>
+      <w:r>
+        <w:rPr>
+          <w:rFonts w:ascii="Arial" w:hAnsi="Arial"/>
+          <w:sz w:val="22"/>
+          <w:szCs w:val="18"/>
+          <w:lang w:bidi="x-none"/>
+        </w:rPr>
+        <w:t>milnacipran</w:t>
+      </w:r>
+      <w:proofErr w:type="spellEnd"/>
+      <w:r>
+        <w:rPr>
+          <w:rFonts w:ascii="Arial" w:hAnsi="Arial"/>
+          <w:sz w:val="22"/>
+          <w:szCs w:val="18"/>
+          <w:lang w:bidi="x-none"/>
+        </w:rPr>
+        <w:t xml:space="preserve">, mirtazapine, </w:t>
+      </w:r>
+      <w:proofErr w:type="spellStart"/>
+      <w:r>
+        <w:rPr>
+          <w:rFonts w:ascii="Arial" w:hAnsi="Arial"/>
+          <w:sz w:val="22"/>
+          <w:szCs w:val="18"/>
+          <w:lang w:bidi="x-none"/>
+        </w:rPr>
+        <w:t>reboxetine</w:t>
+      </w:r>
+      <w:proofErr w:type="spellEnd"/>
+      <w:r>
+        <w:rPr>
+          <w:rFonts w:ascii="Arial" w:hAnsi="Arial"/>
+          <w:sz w:val="22"/>
+          <w:szCs w:val="18"/>
+          <w:lang w:bidi="x-none"/>
+        </w:rPr>
+        <w:t xml:space="preserve">, </w:t>
+      </w:r>
+      <w:proofErr w:type="spellStart"/>
+      <w:r>
+        <w:rPr>
+          <w:rFonts w:ascii="Arial" w:hAnsi="Arial"/>
+          <w:sz w:val="22"/>
+          <w:szCs w:val="18"/>
+          <w:lang w:bidi="x-none"/>
+        </w:rPr>
+        <w:t>vilazodone</w:t>
+      </w:r>
+      <w:bookmarkStart w:id="0" w:name="_GoBack"/>
+      <w:bookmarkEnd w:id="0"/>
+      <w:proofErr w:type="spellEnd"/>
+      <w:r>
+        <w:rPr>
+          <w:rFonts w:ascii="Arial" w:hAnsi="Arial"/>
+          <w:sz w:val="22"/>
+          <w:szCs w:val="18"/>
+          <w:lang w:bidi="x-none"/>
+        </w:rPr>
+        <w:t>. P</w:t>
+      </w:r>
+      <w:r>
+        <w:rPr>
+          <w:rFonts w:ascii="Arial" w:hAnsi="Arial"/>
+          <w:sz w:val="22"/>
+          <w:szCs w:val="18"/>
+          <w:lang w:bidi="x-none"/>
+        </w:rPr>
+        <w:t xml:space="preserve">aroxetine is a potent CYP2D6 inhibitor that can significantly decrease </w:t>
+      </w:r>
+      <w:proofErr w:type="spellStart"/>
+      <w:r>
+        <w:rPr>
+          <w:rFonts w:ascii="Arial" w:hAnsi="Arial"/>
+          <w:sz w:val="22"/>
+          <w:szCs w:val="18"/>
+          <w:lang w:bidi="x-none"/>
+        </w:rPr>
+        <w:t>endoxifen</w:t>
+      </w:r>
+      <w:proofErr w:type="spellEnd"/>
+      <w:r>
+        <w:rPr>
+          <w:rFonts w:ascii="Arial" w:hAnsi="Arial"/>
+          <w:sz w:val="22"/>
+          <w:szCs w:val="18"/>
+          <w:lang w:bidi="x-none"/>
+        </w:rPr>
+        <w:t xml:space="preserve"> levels especially among extensive metabolizers. An observational study of women treated with tamoxifen showed low </w:t>
+      </w:r>
+      <w:proofErr w:type="spellStart"/>
+      <w:r>
+        <w:rPr>
+          <w:rFonts w:ascii="Arial" w:hAnsi="Arial"/>
+          <w:sz w:val="22"/>
+          <w:szCs w:val="18"/>
+          <w:lang w:bidi="x-none"/>
+        </w:rPr>
+        <w:t>endoxifen</w:t>
+      </w:r>
+      <w:proofErr w:type="spellEnd"/>
+      <w:r>
+        <w:rPr>
+          <w:rFonts w:ascii="Arial" w:hAnsi="Arial"/>
+          <w:sz w:val="22"/>
+          <w:szCs w:val="18"/>
+          <w:lang w:bidi="x-none"/>
+        </w:rPr>
+        <w:t xml:space="preserve"> concentrations among those receiving strong inhibitors of CYP2D6 (e.g., fluoxetine, paroxetine) and intermediate </w:t>
+      </w:r>
+      <w:proofErr w:type="spellStart"/>
+      <w:r>
+        <w:rPr>
+          <w:rFonts w:ascii="Arial" w:hAnsi="Arial"/>
+          <w:sz w:val="22"/>
+          <w:szCs w:val="18"/>
+          <w:lang w:bidi="x-none"/>
+        </w:rPr>
+        <w:t>endoxifen</w:t>
+      </w:r>
+      <w:proofErr w:type="spellEnd"/>
+      <w:r>
+        <w:rPr>
+          <w:rFonts w:ascii="Arial" w:hAnsi="Arial"/>
+          <w:sz w:val="22"/>
+          <w:szCs w:val="18"/>
+          <w:lang w:bidi="x-none"/>
+        </w:rPr>
+        <w:t xml:space="preserve"> concentrations among those receiving weak inhibitors CYP2D6 (e.g., sertraline, citalopram</w:t>
       </w:r>
       <w:r>
         <w:rPr>
@@ -1678,14 +1763,6 @@
                 <w:rFonts w:ascii="Calibri" w:hAnsi="Calibri"/>
                 <w:sz w:val="22"/>
                 <w:szCs w:val="22"/>
-                <w:rPrChange w:id="13" w:author="Boyce, Richard David" w:date="2016-11-16T13:56:00Z">
-                  <w:rPr>
-                    <w:rFonts w:ascii="Calibri" w:hAnsi="Calibri"/>
-                    <w:sz w:val="22"/>
-                    <w:szCs w:val="22"/>
-                    <w:u w:val="single"/>
-                  </w:rPr>
-                </w:rPrChange>
               </w:rPr>
             </w:pPr>
             <w:r>
@@ -1697,17 +1774,6 @@
               </w:rPr>
               <w:t xml:space="preserve">Weak </w:t>
             </w:r>
-            <w:ins w:id="14" w:author="Boyce, Richard David" w:date="2016-11-16T13:56:00Z">
-              <w:r>
-                <w:rPr>
-                  <w:rFonts w:ascii="Calibri" w:hAnsi="Calibri"/>
-                  <w:sz w:val="22"/>
-                  <w:szCs w:val="22"/>
-                  <w:u w:val="single"/>
-                </w:rPr>
-                <w:t>or non-</w:t>
-              </w:r>
-            </w:ins>
             <w:r>
               <w:rPr>
                 <w:rFonts w:ascii="Calibri" w:hAnsi="Calibri"/>
@@ -1715,6 +1781,15 @@
                 <w:szCs w:val="22"/>
                 <w:u w:val="single"/>
               </w:rPr>
+              <w:t>or non-</w:t>
+            </w:r>
+            <w:r>
+              <w:rPr>
+                <w:rFonts w:ascii="Calibri" w:hAnsi="Calibri"/>
+                <w:sz w:val="22"/>
+                <w:szCs w:val="22"/>
+                <w:u w:val="single"/>
+              </w:rPr>
               <w:t xml:space="preserve">inhibitors: </w:t>
             </w:r>
             <w:r>
@@ -1722,14 +1797,6 @@
                 <w:rFonts w:ascii="Calibri" w:hAnsi="Calibri"/>
                 <w:sz w:val="22"/>
                 <w:szCs w:val="22"/>
-                <w:rPrChange w:id="15" w:author="Boyce, Richard David" w:date="2016-11-16T13:56:00Z">
-                  <w:rPr>
-                    <w:rFonts w:ascii="Calibri" w:hAnsi="Calibri"/>
-                    <w:sz w:val="22"/>
-                    <w:szCs w:val="22"/>
-                    <w:u w:val="single"/>
-                  </w:rPr>
-                </w:rPrChange>
               </w:rPr>
               <w:t>s</w:t>
             </w:r>
@@ -1738,14 +1805,6 @@
                 <w:rFonts w:ascii="Calibri" w:hAnsi="Calibri"/>
                 <w:sz w:val="22"/>
                 <w:szCs w:val="22"/>
-                <w:rPrChange w:id="16" w:author="Boyce, Richard David" w:date="2016-11-16T13:56:00Z">
-                  <w:rPr>
-                    <w:rFonts w:ascii="Calibri" w:hAnsi="Calibri"/>
-                    <w:sz w:val="22"/>
-                    <w:szCs w:val="22"/>
-                    <w:u w:val="single"/>
-                  </w:rPr>
-                </w:rPrChange>
               </w:rPr>
               <w:t>ertraline, citalopram, escitalopram</w:t>
             </w:r>
@@ -1754,14 +1813,6 @@
                 <w:rFonts w:ascii="Calibri" w:hAnsi="Calibri"/>
                 <w:sz w:val="22"/>
                 <w:szCs w:val="22"/>
-                <w:rPrChange w:id="17" w:author="Boyce, Richard David" w:date="2016-11-16T13:56:00Z">
-                  <w:rPr>
-                    <w:rFonts w:ascii="Calibri" w:hAnsi="Calibri"/>
-                    <w:sz w:val="22"/>
-                    <w:szCs w:val="22"/>
-                    <w:u w:val="single"/>
-                  </w:rPr>
-                </w:rPrChange>
               </w:rPr>
               <w:t>, venlafaxine, fluvoxamine,</w:t>
             </w:r>
@@ -1774,29 +1825,14 @@
                 <w:rFonts w:ascii="Calibri" w:hAnsi="Calibri"/>
                 <w:sz w:val="22"/>
                 <w:szCs w:val="22"/>
-                <w:rPrChange w:id="18" w:author="Boyce, Richard David" w:date="2016-11-16T13:56:00Z">
-                  <w:rPr>
-                    <w:rFonts w:ascii="Calibri" w:hAnsi="Calibri"/>
-                    <w:sz w:val="22"/>
-                    <w:szCs w:val="22"/>
-                    <w:u w:val="single"/>
-                  </w:rPr>
-                </w:rPrChange>
-              </w:rPr>
-            </w:pPr>
+              </w:rPr>
+            </w:pPr>
+            <w:proofErr w:type="spellStart"/>
             <w:r>
               <w:rPr>
                 <w:rFonts w:ascii="Calibri" w:hAnsi="Calibri"/>
                 <w:sz w:val="22"/>
                 <w:szCs w:val="22"/>
-                <w:rPrChange w:id="19" w:author="Boyce, Richard David" w:date="2016-11-16T13:56:00Z">
-                  <w:rPr>
-                    <w:rFonts w:ascii="Calibri" w:hAnsi="Calibri"/>
-                    <w:sz w:val="22"/>
-                    <w:szCs w:val="22"/>
-                    <w:u w:val="single"/>
-                  </w:rPr>
-                </w:rPrChange>
               </w:rPr>
               <w:t>d</w:t>
             </w:r>
@@ -1805,30 +1841,15 @@
                 <w:rFonts w:ascii="Calibri" w:hAnsi="Calibri"/>
                 <w:sz w:val="22"/>
                 <w:szCs w:val="22"/>
-                <w:rPrChange w:id="20" w:author="Boyce, Richard David" w:date="2016-11-16T13:56:00Z">
-                  <w:rPr>
-                    <w:rFonts w:ascii="Calibri" w:hAnsi="Calibri"/>
-                    <w:sz w:val="22"/>
-                    <w:szCs w:val="22"/>
-                    <w:u w:val="single"/>
-                  </w:rPr>
-                </w:rPrChange>
               </w:rPr>
               <w:t>esvenlafaxine</w:t>
             </w:r>
+            <w:proofErr w:type="spellEnd"/>
             <w:r>
               <w:rPr>
                 <w:rFonts w:ascii="Calibri" w:hAnsi="Calibri"/>
                 <w:sz w:val="22"/>
                 <w:szCs w:val="22"/>
-                <w:rPrChange w:id="21" w:author="Boyce, Richard David" w:date="2016-11-16T13:56:00Z">
-                  <w:rPr>
-                    <w:rFonts w:ascii="Calibri" w:hAnsi="Calibri"/>
-                    <w:sz w:val="22"/>
-                    <w:szCs w:val="22"/>
-                    <w:u w:val="single"/>
-                  </w:rPr>
-                </w:rPrChange>
               </w:rPr>
               <w:t>,</w:t>
             </w:r>
@@ -1841,45 +1862,31 @@
                 <w:rFonts w:ascii="Calibri" w:hAnsi="Calibri"/>
                 <w:sz w:val="22"/>
                 <w:szCs w:val="22"/>
-                <w:rPrChange w:id="22" w:author="Boyce, Richard David" w:date="2016-11-16T13:56:00Z">
-                  <w:rPr>
-                    <w:rFonts w:ascii="Calibri" w:hAnsi="Calibri"/>
-                    <w:sz w:val="22"/>
-                    <w:szCs w:val="22"/>
-                    <w:u w:val="single"/>
-                  </w:rPr>
-                </w:rPrChange>
-              </w:rPr>
-            </w:pPr>
+              </w:rPr>
+            </w:pPr>
+            <w:proofErr w:type="spellStart"/>
             <w:r>
               <w:rPr>
                 <w:rFonts w:ascii="Calibri" w:hAnsi="Calibri"/>
                 <w:sz w:val="22"/>
                 <w:szCs w:val="22"/>
-                <w:rPrChange w:id="23" w:author="Boyce, Richard David" w:date="2016-11-16T13:56:00Z">
-                  <w:rPr>
-                    <w:rFonts w:ascii="Calibri" w:hAnsi="Calibri"/>
-                    <w:sz w:val="22"/>
-                    <w:szCs w:val="22"/>
-                    <w:u w:val="single"/>
-                  </w:rPr>
-                </w:rPrChange>
-              </w:rPr>
-              <w:t xml:space="preserve">milnacipran, </w:t>
-            </w:r>
+              </w:rPr>
+              <w:t>milnacipran</w:t>
+            </w:r>
+            <w:proofErr w:type="spellEnd"/>
             <w:r>
               <w:rPr>
                 <w:rFonts w:ascii="Calibri" w:hAnsi="Calibri"/>
                 <w:sz w:val="22"/>
                 <w:szCs w:val="22"/>
-                <w:rPrChange w:id="24" w:author="Boyce, Richard David" w:date="2016-11-16T13:56:00Z">
-                  <w:rPr>
-                    <w:rFonts w:ascii="Calibri" w:hAnsi="Calibri"/>
-                    <w:sz w:val="22"/>
-                    <w:szCs w:val="22"/>
-                    <w:u w:val="single"/>
-                  </w:rPr>
-                </w:rPrChange>
+              </w:rPr>
+              <w:t xml:space="preserve">, </w:t>
+            </w:r>
+            <w:r>
+              <w:rPr>
+                <w:rFonts w:ascii="Calibri" w:hAnsi="Calibri"/>
+                <w:sz w:val="22"/>
+                <w:szCs w:val="22"/>
               </w:rPr>
               <w:t>mirtazapine,</w:t>
             </w:r>
@@ -1892,45 +1899,23 @@
                 <w:rFonts w:ascii="Calibri" w:hAnsi="Calibri"/>
                 <w:sz w:val="22"/>
                 <w:szCs w:val="22"/>
-                <w:rPrChange w:id="25" w:author="Boyce, Richard David" w:date="2016-11-16T13:56:00Z">
-                  <w:rPr>
-                    <w:rFonts w:ascii="Calibri" w:hAnsi="Calibri"/>
-                    <w:sz w:val="22"/>
-                    <w:szCs w:val="22"/>
-                    <w:u w:val="single"/>
-                  </w:rPr>
-                </w:rPrChange>
-              </w:rPr>
-            </w:pPr>
+              </w:rPr>
+            </w:pPr>
+            <w:proofErr w:type="spellStart"/>
             <w:r>
               <w:rPr>
                 <w:rFonts w:ascii="Calibri" w:hAnsi="Calibri"/>
                 <w:sz w:val="22"/>
                 <w:szCs w:val="22"/>
-                <w:rPrChange w:id="26" w:author="Boyce, Richard David" w:date="2016-11-16T13:56:00Z">
-                  <w:rPr>
-                    <w:rFonts w:ascii="Calibri" w:hAnsi="Calibri"/>
-                    <w:sz w:val="22"/>
-                    <w:szCs w:val="22"/>
-                    <w:u w:val="single"/>
-                  </w:rPr>
-                </w:rPrChange>
               </w:rPr>
               <w:t>reboxetine</w:t>
             </w:r>
+            <w:proofErr w:type="spellEnd"/>
             <w:r>
               <w:rPr>
                 <w:rFonts w:ascii="Calibri" w:hAnsi="Calibri"/>
                 <w:sz w:val="22"/>
                 <w:szCs w:val="22"/>
-                <w:rPrChange w:id="27" w:author="Boyce, Richard David" w:date="2016-11-16T13:56:00Z">
-                  <w:rPr>
-                    <w:rFonts w:ascii="Calibri" w:hAnsi="Calibri"/>
-                    <w:sz w:val="22"/>
-                    <w:szCs w:val="22"/>
-                    <w:u w:val="single"/>
-                  </w:rPr>
-                </w:rPrChange>
               </w:rPr>
               <w:t>,</w:t>
             </w:r>
@@ -1943,32 +1928,18 @@
                 <w:rFonts w:ascii="Calibri" w:hAnsi="Calibri"/>
                 <w:sz w:val="22"/>
                 <w:szCs w:val="22"/>
-                <w:rPrChange w:id="28" w:author="Boyce, Richard David" w:date="2016-11-16T13:56:00Z">
-                  <w:rPr>
-                    <w:rFonts w:ascii="Calibri" w:hAnsi="Calibri"/>
-                    <w:sz w:val="22"/>
-                    <w:szCs w:val="22"/>
-                    <w:u w:val="single"/>
-                  </w:rPr>
-                </w:rPrChange>
-              </w:rPr>
-            </w:pPr>
+              </w:rPr>
+            </w:pPr>
+            <w:proofErr w:type="spellStart"/>
             <w:r>
               <w:rPr>
                 <w:rFonts w:ascii="Calibri" w:hAnsi="Calibri"/>
                 <w:sz w:val="22"/>
                 <w:szCs w:val="22"/>
-                <w:rPrChange w:id="29" w:author="Boyce, Richard David" w:date="2016-11-16T13:56:00Z">
-                  <w:rPr>
-                    <w:rFonts w:ascii="Calibri" w:hAnsi="Calibri"/>
-                    <w:sz w:val="22"/>
-                    <w:szCs w:val="22"/>
-                    <w:u w:val="single"/>
-                  </w:rPr>
-                </w:rPrChange>
               </w:rPr>
               <w:t>vilazodone</w:t>
             </w:r>
+            <w:proofErr w:type="spellEnd"/>
           </w:p>
           <w:p>
             <w:pPr>
@@ -2527,6 +2498,7 @@
         </w:rPr>
         <w:t>.</w:t>
       </w:r>
+      <w:proofErr w:type="gramStart"/>
       <w:r>
         <w:rPr>
           <w:rFonts w:ascii="Calibri" w:hAnsi="Calibri"/>
@@ -2545,6 +2517,7 @@
         </w:rPr>
         <w:t></w:t>
       </w:r>
+      <w:proofErr w:type="gramEnd"/>
       <w:r>
         <w:rPr>
           <w:rFonts w:ascii="Calibri" w:hAnsi="Calibri"/>
@@ -2582,7 +2555,21 @@
         <w:rPr>
           <w:rFonts w:ascii="Calibri" w:hAnsi="Calibri"/>
         </w:rPr>
-        <w:t>Changes in Area Under the Curve with Antidepressants</w:t>
+        <w:t xml:space="preserve">Changes in Area </w:t>
+      </w:r>
+      <w:proofErr w:type="gramStart"/>
+      <w:r>
+        <w:rPr>
+          <w:rFonts w:ascii="Calibri" w:hAnsi="Calibri"/>
+        </w:rPr>
+        <w:t>Under</w:t>
+      </w:r>
+      <w:proofErr w:type="gramEnd"/>
+      <w:r>
+        <w:rPr>
+          <w:rFonts w:ascii="Calibri" w:hAnsi="Calibri"/>
+        </w:rPr>
+        <w:t xml:space="preserve"> the Curve with Antidepressants</w:t>
       </w:r>
     </w:p>
     <w:p>
@@ -2601,10 +2588,10 @@
         <w:tblLook w:val="04A0" w:firstRow="1" w:lastRow="0" w:firstColumn="1" w:lastColumn="0" w:noHBand="0" w:noVBand="1"/>
       </w:tblPr>
       <w:tblGrid>
-        <w:gridCol w:w="1358"/>
-        <w:gridCol w:w="1739"/>
-        <w:gridCol w:w="2288"/>
-        <w:gridCol w:w="8799"/>
+        <w:gridCol w:w="1359"/>
+        <w:gridCol w:w="1784"/>
+        <w:gridCol w:w="1905"/>
+        <w:gridCol w:w="9136"/>
       </w:tblGrid>
       <w:tr>
         <w:trPr>
@@ -2677,36 +2664,14 @@
               </w:rPr>
               <w:t xml:space="preserve">Percent </w:t>
             </w:r>
-            <w:del w:id="30" w:author="Boyce, Richard David" w:date="2016-11-16T13:57:00Z">
-              <w:r>
-                <w:rPr>
-                  <w:rFonts w:ascii="Calibri" w:hAnsi="Calibri"/>
-                  <w:sz w:val="18"/>
-                  <w:szCs w:val="18"/>
-                </w:rPr>
-                <w:delText xml:space="preserve">change </w:delText>
-              </w:r>
-            </w:del>
-            <w:ins w:id="31" w:author="Boyce, Richard David" w:date="2016-11-16T13:57:00Z">
-              <w:r>
-                <w:rPr>
-                  <w:rFonts w:ascii="Calibri" w:hAnsi="Calibri"/>
-                  <w:sz w:val="18"/>
-                  <w:szCs w:val="18"/>
-                </w:rPr>
-                <w:t>increase</w:t>
-              </w:r>
-              <w:bookmarkStart w:id="32" w:name="_GoBack"/>
-              <w:bookmarkEnd w:id="32"/>
-              <w:r>
-                <w:rPr>
-                  <w:rFonts w:ascii="Calibri" w:hAnsi="Calibri"/>
-                  <w:sz w:val="18"/>
-                  <w:szCs w:val="18"/>
-                </w:rPr>
-                <w:t xml:space="preserve"> </w:t>
-              </w:r>
-            </w:ins>
+            <w:r>
+              <w:rPr>
+                <w:rFonts w:ascii="Calibri" w:hAnsi="Calibri"/>
+                <w:sz w:val="18"/>
+                <w:szCs w:val="18"/>
+              </w:rPr>
+              <w:t xml:space="preserve">increase </w:t>
+            </w:r>
             <w:r>
               <w:rPr>
                 <w:rFonts w:ascii="Calibri" w:hAnsi="Calibri"/>
@@ -2827,13 +2792,77 @@
                 <w:szCs w:val="18"/>
               </w:rPr>
             </w:pPr>
-            <w:r>
-              <w:rPr>
-                <w:rFonts w:ascii="Calibri" w:hAnsi="Calibri"/>
-                <w:sz w:val="18"/>
-                <w:szCs w:val="18"/>
-              </w:rPr>
-              <w:t>Desmarais and Looper, J Clin Psychiatry 2009; 70(12):1688-97 (citing product labeling by Forest and Lundbeck)</w:t>
+            <w:proofErr w:type="spellStart"/>
+            <w:r>
+              <w:rPr>
+                <w:rFonts w:ascii="Calibri" w:hAnsi="Calibri"/>
+                <w:sz w:val="18"/>
+                <w:szCs w:val="18"/>
+              </w:rPr>
+              <w:t>Desmarais</w:t>
+            </w:r>
+            <w:proofErr w:type="spellEnd"/>
+            <w:r>
+              <w:rPr>
+                <w:rFonts w:ascii="Calibri" w:hAnsi="Calibri"/>
+                <w:sz w:val="18"/>
+                <w:szCs w:val="18"/>
+              </w:rPr>
+              <w:t xml:space="preserve"> and </w:t>
+            </w:r>
+            <w:proofErr w:type="spellStart"/>
+            <w:r>
+              <w:rPr>
+                <w:rFonts w:ascii="Calibri" w:hAnsi="Calibri"/>
+                <w:sz w:val="18"/>
+                <w:szCs w:val="18"/>
+              </w:rPr>
+              <w:t>Looper</w:t>
+            </w:r>
+            <w:proofErr w:type="spellEnd"/>
+            <w:r>
+              <w:rPr>
+                <w:rFonts w:ascii="Calibri" w:hAnsi="Calibri"/>
+                <w:sz w:val="18"/>
+                <w:szCs w:val="18"/>
+              </w:rPr>
+              <w:t xml:space="preserve">, J </w:t>
+            </w:r>
+            <w:proofErr w:type="spellStart"/>
+            <w:r>
+              <w:rPr>
+                <w:rFonts w:ascii="Calibri" w:hAnsi="Calibri"/>
+                <w:sz w:val="18"/>
+                <w:szCs w:val="18"/>
+              </w:rPr>
+              <w:t>Clin</w:t>
+            </w:r>
+            <w:proofErr w:type="spellEnd"/>
+            <w:r>
+              <w:rPr>
+                <w:rFonts w:ascii="Calibri" w:hAnsi="Calibri"/>
+                <w:sz w:val="18"/>
+                <w:szCs w:val="18"/>
+              </w:rPr>
+              <w:t xml:space="preserve"> Psychiatry 2009; 70(12):1688-97 (citing product labeling by Forest and </w:t>
+            </w:r>
+            <w:proofErr w:type="spellStart"/>
+            <w:r>
+              <w:rPr>
+                <w:rFonts w:ascii="Calibri" w:hAnsi="Calibri"/>
+                <w:sz w:val="18"/>
+                <w:szCs w:val="18"/>
+              </w:rPr>
+              <w:t>Lundbeck</w:t>
+            </w:r>
+            <w:proofErr w:type="spellEnd"/>
+            <w:r>
+              <w:rPr>
+                <w:rFonts w:ascii="Calibri" w:hAnsi="Calibri"/>
+                <w:sz w:val="18"/>
+                <w:szCs w:val="18"/>
+              </w:rPr>
+              <w:t>)</w:t>
             </w:r>
           </w:p>
         </w:tc>
@@ -2852,6 +2881,7 @@
                 <w:szCs w:val="18"/>
               </w:rPr>
             </w:pPr>
+            <w:proofErr w:type="spellStart"/>
             <w:r>
               <w:rPr>
                 <w:rFonts w:ascii="Calibri" w:hAnsi="Calibri"/>
@@ -2860,6 +2890,7 @@
               </w:rPr>
               <w:t>Desvenlafaxine</w:t>
             </w:r>
+            <w:proofErr w:type="spellEnd"/>
           </w:p>
         </w:tc>
         <w:tc>
@@ -2875,6 +2906,7 @@
                 <w:szCs w:val="18"/>
               </w:rPr>
             </w:pPr>
+            <w:proofErr w:type="spellStart"/>
             <w:r>
               <w:rPr>
                 <w:rFonts w:ascii="Calibri" w:hAnsi="Calibri"/>
@@ -2883,6 +2915,7 @@
               </w:rPr>
               <w:t>Desimpramine</w:t>
             </w:r>
+            <w:proofErr w:type="spellEnd"/>
           </w:p>
         </w:tc>
         <w:tc>
@@ -2927,7 +2960,43 @@
                 <w:sz w:val="18"/>
                 <w:szCs w:val="18"/>
               </w:rPr>
-              <w:t>Nichols et al. J Clin Pharmacol 2009; 49:219-228</w:t>
+              <w:t xml:space="preserve">Nichols et al. J </w:t>
+            </w:r>
+            <w:proofErr w:type="spellStart"/>
+            <w:r>
+              <w:rPr>
+                <w:rFonts w:ascii="Calibri" w:hAnsi="Calibri"/>
+                <w:sz w:val="18"/>
+                <w:szCs w:val="18"/>
+              </w:rPr>
+              <w:t>Clin</w:t>
+            </w:r>
+            <w:proofErr w:type="spellEnd"/>
+            <w:r>
+              <w:rPr>
+                <w:rFonts w:ascii="Calibri" w:hAnsi="Calibri"/>
+                <w:sz w:val="18"/>
+                <w:szCs w:val="18"/>
+              </w:rPr>
+              <w:t xml:space="preserve"> </w:t>
+            </w:r>
+            <w:proofErr w:type="spellStart"/>
+            <w:r>
+              <w:rPr>
+                <w:rFonts w:ascii="Calibri" w:hAnsi="Calibri"/>
+                <w:sz w:val="18"/>
+                <w:szCs w:val="18"/>
+              </w:rPr>
+              <w:t>Pharmacol</w:t>
+            </w:r>
+            <w:proofErr w:type="spellEnd"/>
+            <w:r>
+              <w:rPr>
+                <w:rFonts w:ascii="Calibri" w:hAnsi="Calibri"/>
+                <w:sz w:val="18"/>
+                <w:szCs w:val="18"/>
+              </w:rPr>
+              <w:t xml:space="preserve"> 2009; 49:219-228</w:t>
             </w:r>
           </w:p>
         </w:tc>
@@ -3015,13 +3084,59 @@
                 <w:szCs w:val="18"/>
               </w:rPr>
             </w:pPr>
-            <w:r>
-              <w:rPr>
-                <w:rFonts w:ascii="Calibri" w:hAnsi="Calibri"/>
-                <w:sz w:val="18"/>
-                <w:szCs w:val="18"/>
-              </w:rPr>
-              <w:t>Preskorn et al. J Clin Psychopharmacol 2007;27:28-34</w:t>
+            <w:proofErr w:type="spellStart"/>
+            <w:r>
+              <w:rPr>
+                <w:rFonts w:ascii="Calibri" w:hAnsi="Calibri"/>
+                <w:sz w:val="18"/>
+                <w:szCs w:val="18"/>
+              </w:rPr>
+              <w:t>Preskorn</w:t>
+            </w:r>
+            <w:proofErr w:type="spellEnd"/>
+            <w:r>
+              <w:rPr>
+                <w:rFonts w:ascii="Calibri" w:hAnsi="Calibri"/>
+                <w:sz w:val="18"/>
+                <w:szCs w:val="18"/>
+              </w:rPr>
+              <w:t xml:space="preserve"> et al. J </w:t>
+            </w:r>
+            <w:proofErr w:type="spellStart"/>
+            <w:r>
+              <w:rPr>
+                <w:rFonts w:ascii="Calibri" w:hAnsi="Calibri"/>
+                <w:sz w:val="18"/>
+                <w:szCs w:val="18"/>
+              </w:rPr>
+              <w:t>Clin</w:t>
+            </w:r>
+            <w:proofErr w:type="spellEnd"/>
+            <w:r>
+              <w:rPr>
+                <w:rFonts w:ascii="Calibri" w:hAnsi="Calibri"/>
+                <w:sz w:val="18"/>
+                <w:szCs w:val="18"/>
+              </w:rPr>
+              <w:t xml:space="preserve"> </w:t>
+            </w:r>
+            <w:proofErr w:type="spellStart"/>
+            <w:r>
+              <w:rPr>
+                <w:rFonts w:ascii="Calibri" w:hAnsi="Calibri"/>
+                <w:sz w:val="18"/>
+                <w:szCs w:val="18"/>
+              </w:rPr>
+              <w:t>Psychopharmacol</w:t>
+            </w:r>
+            <w:proofErr w:type="spellEnd"/>
+            <w:r>
+              <w:rPr>
+                <w:rFonts w:ascii="Calibri" w:hAnsi="Calibri"/>
+                <w:sz w:val="18"/>
+                <w:szCs w:val="18"/>
+              </w:rPr>
+              <w:t xml:space="preserve"> 2007;27:28-34</w:t>
             </w:r>
           </w:p>
         </w:tc>
@@ -3063,6 +3178,7 @@
                 <w:szCs w:val="18"/>
               </w:rPr>
             </w:pPr>
+            <w:proofErr w:type="spellStart"/>
             <w:r>
               <w:rPr>
                 <w:rFonts w:ascii="Calibri" w:hAnsi="Calibri"/>
@@ -3071,6 +3187,7 @@
               </w:rPr>
               <w:t>Desimpramine</w:t>
             </w:r>
+            <w:proofErr w:type="spellEnd"/>
           </w:p>
         </w:tc>
         <w:tc>
@@ -3115,7 +3232,43 @@
                 <w:sz w:val="18"/>
                 <w:szCs w:val="18"/>
               </w:rPr>
-              <w:t>Skinner et al. Clin Pharmacol Thera 2003; 73:170-177</w:t>
+              <w:t xml:space="preserve">Skinner et al. </w:t>
+            </w:r>
+            <w:proofErr w:type="spellStart"/>
+            <w:r>
+              <w:rPr>
+                <w:rFonts w:ascii="Calibri" w:hAnsi="Calibri"/>
+                <w:sz w:val="18"/>
+                <w:szCs w:val="18"/>
+              </w:rPr>
+              <w:t>Clin</w:t>
+            </w:r>
+            <w:proofErr w:type="spellEnd"/>
+            <w:r>
+              <w:rPr>
+                <w:rFonts w:ascii="Calibri" w:hAnsi="Calibri"/>
+                <w:sz w:val="18"/>
+                <w:szCs w:val="18"/>
+              </w:rPr>
+              <w:t xml:space="preserve"> </w:t>
+            </w:r>
+            <w:proofErr w:type="spellStart"/>
+            <w:r>
+              <w:rPr>
+                <w:rFonts w:ascii="Calibri" w:hAnsi="Calibri"/>
+                <w:sz w:val="18"/>
+                <w:szCs w:val="18"/>
+              </w:rPr>
+              <w:t>Pharmacol</w:t>
+            </w:r>
+            <w:proofErr w:type="spellEnd"/>
+            <w:r>
+              <w:rPr>
+                <w:rFonts w:ascii="Calibri" w:hAnsi="Calibri"/>
+                <w:sz w:val="18"/>
+                <w:szCs w:val="18"/>
+              </w:rPr>
+              <w:t xml:space="preserve"> Thera 2003; 73:170-177</w:t>
             </w:r>
           </w:p>
         </w:tc>
@@ -3203,13 +3356,59 @@
                 <w:szCs w:val="18"/>
               </w:rPr>
             </w:pPr>
-            <w:r>
-              <w:rPr>
-                <w:rFonts w:ascii="Calibri" w:hAnsi="Calibri"/>
-                <w:sz w:val="18"/>
-                <w:szCs w:val="18"/>
-              </w:rPr>
-              <w:t>Preskorn et al. J Clin Psychopharmacol 2007;27:28-34</w:t>
+            <w:proofErr w:type="spellStart"/>
+            <w:r>
+              <w:rPr>
+                <w:rFonts w:ascii="Calibri" w:hAnsi="Calibri"/>
+                <w:sz w:val="18"/>
+                <w:szCs w:val="18"/>
+              </w:rPr>
+              <w:t>Preskorn</w:t>
+            </w:r>
+            <w:proofErr w:type="spellEnd"/>
+            <w:r>
+              <w:rPr>
+                <w:rFonts w:ascii="Calibri" w:hAnsi="Calibri"/>
+                <w:sz w:val="18"/>
+                <w:szCs w:val="18"/>
+              </w:rPr>
+              <w:t xml:space="preserve"> et al. J </w:t>
+            </w:r>
+            <w:proofErr w:type="spellStart"/>
+            <w:r>
+              <w:rPr>
+                <w:rFonts w:ascii="Calibri" w:hAnsi="Calibri"/>
+                <w:sz w:val="18"/>
+                <w:szCs w:val="18"/>
+              </w:rPr>
+              <w:t>Clin</w:t>
+            </w:r>
+            <w:proofErr w:type="spellEnd"/>
+            <w:r>
+              <w:rPr>
+                <w:rFonts w:ascii="Calibri" w:hAnsi="Calibri"/>
+                <w:sz w:val="18"/>
+                <w:szCs w:val="18"/>
+              </w:rPr>
+              <w:t xml:space="preserve"> </w:t>
+            </w:r>
+            <w:proofErr w:type="spellStart"/>
+            <w:r>
+              <w:rPr>
+                <w:rFonts w:ascii="Calibri" w:hAnsi="Calibri"/>
+                <w:sz w:val="18"/>
+                <w:szCs w:val="18"/>
+              </w:rPr>
+              <w:t>Psychopharmacol</w:t>
+            </w:r>
+            <w:proofErr w:type="spellEnd"/>
+            <w:r>
+              <w:rPr>
+                <w:rFonts w:ascii="Calibri" w:hAnsi="Calibri"/>
+                <w:sz w:val="18"/>
+                <w:szCs w:val="18"/>
+              </w:rPr>
+              <w:t xml:space="preserve"> 2007;27:28-34</w:t>
             </w:r>
           </w:p>
         </w:tc>
@@ -3251,6 +3450,7 @@
                 <w:szCs w:val="18"/>
               </w:rPr>
             </w:pPr>
+            <w:proofErr w:type="spellStart"/>
             <w:r>
               <w:rPr>
                 <w:rFonts w:ascii="Calibri" w:hAnsi="Calibri"/>
@@ -3259,6 +3459,7 @@
               </w:rPr>
               <w:t>Desipramine</w:t>
             </w:r>
+            <w:proofErr w:type="spellEnd"/>
           </w:p>
         </w:tc>
         <w:tc>
@@ -3356,6 +3557,7 @@
                 <w:szCs w:val="18"/>
               </w:rPr>
             </w:pPr>
+            <w:proofErr w:type="spellStart"/>
             <w:r>
               <w:rPr>
                 <w:rFonts w:ascii="Calibri" w:hAnsi="Calibri"/>
@@ -3364,6 +3566,7 @@
               </w:rPr>
               <w:t>Desipramine</w:t>
             </w:r>
+            <w:proofErr w:type="spellEnd"/>
           </w:p>
         </w:tc>
         <w:tc>
@@ -3402,13 +3605,59 @@
                 <w:szCs w:val="18"/>
               </w:rPr>
             </w:pPr>
-            <w:r>
-              <w:rPr>
-                <w:rFonts w:ascii="Calibri" w:hAnsi="Calibri"/>
-                <w:sz w:val="18"/>
-                <w:szCs w:val="18"/>
-              </w:rPr>
-              <w:t>Preskorn et al. J Clin Psychopharmacol 1994; 14:90-98</w:t>
+            <w:proofErr w:type="spellStart"/>
+            <w:r>
+              <w:rPr>
+                <w:rFonts w:ascii="Calibri" w:hAnsi="Calibri"/>
+                <w:sz w:val="18"/>
+                <w:szCs w:val="18"/>
+              </w:rPr>
+              <w:t>Preskorn</w:t>
+            </w:r>
+            <w:proofErr w:type="spellEnd"/>
+            <w:r>
+              <w:rPr>
+                <w:rFonts w:ascii="Calibri" w:hAnsi="Calibri"/>
+                <w:sz w:val="18"/>
+                <w:szCs w:val="18"/>
+              </w:rPr>
+              <w:t xml:space="preserve"> et al. J </w:t>
+            </w:r>
+            <w:proofErr w:type="spellStart"/>
+            <w:r>
+              <w:rPr>
+                <w:rFonts w:ascii="Calibri" w:hAnsi="Calibri"/>
+                <w:sz w:val="18"/>
+                <w:szCs w:val="18"/>
+              </w:rPr>
+              <w:t>Clin</w:t>
+            </w:r>
+            <w:proofErr w:type="spellEnd"/>
+            <w:r>
+              <w:rPr>
+                <w:rFonts w:ascii="Calibri" w:hAnsi="Calibri"/>
+                <w:sz w:val="18"/>
+                <w:szCs w:val="18"/>
+              </w:rPr>
+              <w:t xml:space="preserve"> </w:t>
+            </w:r>
+            <w:proofErr w:type="spellStart"/>
+            <w:r>
+              <w:rPr>
+                <w:rFonts w:ascii="Calibri" w:hAnsi="Calibri"/>
+                <w:sz w:val="18"/>
+                <w:szCs w:val="18"/>
+              </w:rPr>
+              <w:t>Psychopharmacol</w:t>
+            </w:r>
+            <w:proofErr w:type="spellEnd"/>
+            <w:r>
+              <w:rPr>
+                <w:rFonts w:ascii="Calibri" w:hAnsi="Calibri"/>
+                <w:sz w:val="18"/>
+                <w:szCs w:val="18"/>
+              </w:rPr>
+              <w:t xml:space="preserve"> 1994; 14:90-98</w:t>
             </w:r>
           </w:p>
         </w:tc>
@@ -3450,6 +3699,7 @@
                 <w:szCs w:val="18"/>
               </w:rPr>
             </w:pPr>
+            <w:proofErr w:type="spellStart"/>
             <w:r>
               <w:rPr>
                 <w:rFonts w:ascii="Calibri" w:hAnsi="Calibri"/>
@@ -3458,6 +3708,7 @@
               </w:rPr>
               <w:t>Desipramine</w:t>
             </w:r>
+            <w:proofErr w:type="spellEnd"/>
           </w:p>
         </w:tc>
         <w:tc>
@@ -3496,13 +3747,59 @@
                 <w:szCs w:val="18"/>
               </w:rPr>
             </w:pPr>
-            <w:r>
-              <w:rPr>
-                <w:rFonts w:ascii="Calibri" w:hAnsi="Calibri"/>
-                <w:sz w:val="18"/>
-                <w:szCs w:val="18"/>
-              </w:rPr>
-              <w:t>Preskorn et al. J Clin Psychopharmacol 1994; 14:90-98</w:t>
+            <w:proofErr w:type="spellStart"/>
+            <w:r>
+              <w:rPr>
+                <w:rFonts w:ascii="Calibri" w:hAnsi="Calibri"/>
+                <w:sz w:val="18"/>
+                <w:szCs w:val="18"/>
+              </w:rPr>
+              <w:t>Preskorn</w:t>
+            </w:r>
+            <w:proofErr w:type="spellEnd"/>
+            <w:r>
+              <w:rPr>
+                <w:rFonts w:ascii="Calibri" w:hAnsi="Calibri"/>
+                <w:sz w:val="18"/>
+                <w:szCs w:val="18"/>
+              </w:rPr>
+              <w:t xml:space="preserve"> et al. J </w:t>
+            </w:r>
+            <w:proofErr w:type="spellStart"/>
+            <w:r>
+              <w:rPr>
+                <w:rFonts w:ascii="Calibri" w:hAnsi="Calibri"/>
+                <w:sz w:val="18"/>
+                <w:szCs w:val="18"/>
+              </w:rPr>
+              <w:t>Clin</w:t>
+            </w:r>
+            <w:proofErr w:type="spellEnd"/>
+            <w:r>
+              <w:rPr>
+                <w:rFonts w:ascii="Calibri" w:hAnsi="Calibri"/>
+                <w:sz w:val="18"/>
+                <w:szCs w:val="18"/>
+              </w:rPr>
+              <w:t xml:space="preserve"> </w:t>
+            </w:r>
+            <w:proofErr w:type="spellStart"/>
+            <w:r>
+              <w:rPr>
+                <w:rFonts w:ascii="Calibri" w:hAnsi="Calibri"/>
+                <w:sz w:val="18"/>
+                <w:szCs w:val="18"/>
+              </w:rPr>
+              <w:t>Psychopharmacol</w:t>
+            </w:r>
+            <w:proofErr w:type="spellEnd"/>
+            <w:r>
+              <w:rPr>
+                <w:rFonts w:ascii="Calibri" w:hAnsi="Calibri"/>
+                <w:sz w:val="18"/>
+                <w:szCs w:val="18"/>
+              </w:rPr>
+              <w:t xml:space="preserve"> 1994; 14:90-98</w:t>
             </w:r>
           </w:p>
         </w:tc>
@@ -3590,13 +3887,59 @@
                 <w:szCs w:val="18"/>
               </w:rPr>
             </w:pPr>
-            <w:r>
-              <w:rPr>
-                <w:rFonts w:ascii="Calibri" w:hAnsi="Calibri"/>
-                <w:sz w:val="18"/>
-                <w:szCs w:val="18"/>
-              </w:rPr>
-              <w:t>Preskorn et al. J Clin Psychopharmacol 2007;27:28-34 (Study 1)</w:t>
+            <w:proofErr w:type="spellStart"/>
+            <w:r>
+              <w:rPr>
+                <w:rFonts w:ascii="Calibri" w:hAnsi="Calibri"/>
+                <w:sz w:val="18"/>
+                <w:szCs w:val="18"/>
+              </w:rPr>
+              <w:t>Preskorn</w:t>
+            </w:r>
+            <w:proofErr w:type="spellEnd"/>
+            <w:r>
+              <w:rPr>
+                <w:rFonts w:ascii="Calibri" w:hAnsi="Calibri"/>
+                <w:sz w:val="18"/>
+                <w:szCs w:val="18"/>
+              </w:rPr>
+              <w:t xml:space="preserve"> et al. J </w:t>
+            </w:r>
+            <w:proofErr w:type="spellStart"/>
+            <w:r>
+              <w:rPr>
+                <w:rFonts w:ascii="Calibri" w:hAnsi="Calibri"/>
+                <w:sz w:val="18"/>
+                <w:szCs w:val="18"/>
+              </w:rPr>
+              <w:t>Clin</w:t>
+            </w:r>
+            <w:proofErr w:type="spellEnd"/>
+            <w:r>
+              <w:rPr>
+                <w:rFonts w:ascii="Calibri" w:hAnsi="Calibri"/>
+                <w:sz w:val="18"/>
+                <w:szCs w:val="18"/>
+              </w:rPr>
+              <w:t xml:space="preserve"> </w:t>
+            </w:r>
+            <w:proofErr w:type="spellStart"/>
+            <w:r>
+              <w:rPr>
+                <w:rFonts w:ascii="Calibri" w:hAnsi="Calibri"/>
+                <w:sz w:val="18"/>
+                <w:szCs w:val="18"/>
+              </w:rPr>
+              <w:t>Psychopharmacol</w:t>
+            </w:r>
+            <w:proofErr w:type="spellEnd"/>
+            <w:r>
+              <w:rPr>
+                <w:rFonts w:ascii="Calibri" w:hAnsi="Calibri"/>
+                <w:sz w:val="18"/>
+                <w:szCs w:val="18"/>
+              </w:rPr>
+              <w:t xml:space="preserve"> 2007;27:28-34 (Study 1)</w:t>
             </w:r>
           </w:p>
         </w:tc>
@@ -3687,13 +4030,59 @@
                 <w:szCs w:val="18"/>
               </w:rPr>
             </w:pPr>
-            <w:r>
-              <w:rPr>
-                <w:rFonts w:ascii="Calibri" w:hAnsi="Calibri"/>
-                <w:sz w:val="18"/>
-                <w:szCs w:val="18"/>
-              </w:rPr>
-              <w:t>Preskorn et al. J Clin Psychopharmacol 2007;27:28-34 (Study 2)</w:t>
+            <w:proofErr w:type="spellStart"/>
+            <w:r>
+              <w:rPr>
+                <w:rFonts w:ascii="Calibri" w:hAnsi="Calibri"/>
+                <w:sz w:val="18"/>
+                <w:szCs w:val="18"/>
+              </w:rPr>
+              <w:t>Preskorn</w:t>
+            </w:r>
+            <w:proofErr w:type="spellEnd"/>
+            <w:r>
+              <w:rPr>
+                <w:rFonts w:ascii="Calibri" w:hAnsi="Calibri"/>
+                <w:sz w:val="18"/>
+                <w:szCs w:val="18"/>
+              </w:rPr>
+              <w:t xml:space="preserve"> et al. J </w:t>
+            </w:r>
+            <w:proofErr w:type="spellStart"/>
+            <w:r>
+              <w:rPr>
+                <w:rFonts w:ascii="Calibri" w:hAnsi="Calibri"/>
+                <w:sz w:val="18"/>
+                <w:szCs w:val="18"/>
+              </w:rPr>
+              <w:t>Clin</w:t>
+            </w:r>
+            <w:proofErr w:type="spellEnd"/>
+            <w:r>
+              <w:rPr>
+                <w:rFonts w:ascii="Calibri" w:hAnsi="Calibri"/>
+                <w:sz w:val="18"/>
+                <w:szCs w:val="18"/>
+              </w:rPr>
+              <w:t xml:space="preserve"> </w:t>
+            </w:r>
+            <w:proofErr w:type="spellStart"/>
+            <w:r>
+              <w:rPr>
+                <w:rFonts w:ascii="Calibri" w:hAnsi="Calibri"/>
+                <w:sz w:val="18"/>
+                <w:szCs w:val="18"/>
+              </w:rPr>
+              <w:t>Psychopharmacol</w:t>
+            </w:r>
+            <w:proofErr w:type="spellEnd"/>
+            <w:r>
+              <w:rPr>
+                <w:rFonts w:ascii="Calibri" w:hAnsi="Calibri"/>
+                <w:sz w:val="18"/>
+                <w:szCs w:val="18"/>
+              </w:rPr>
+              <w:t xml:space="preserve"> 2007;27:28-34 (Study 2)</w:t>
             </w:r>
           </w:p>
         </w:tc>
@@ -3735,6 +4124,7 @@
                 <w:szCs w:val="18"/>
               </w:rPr>
             </w:pPr>
+            <w:proofErr w:type="spellStart"/>
             <w:r>
               <w:rPr>
                 <w:rFonts w:ascii="Calibri" w:hAnsi="Calibri"/>
@@ -3743,6 +4133,7 @@
               </w:rPr>
               <w:t>Desipramine</w:t>
             </w:r>
+            <w:proofErr w:type="spellEnd"/>
           </w:p>
         </w:tc>
         <w:tc>
@@ -3795,7 +4186,43 @@
                 <w:sz w:val="18"/>
                 <w:szCs w:val="18"/>
               </w:rPr>
-              <w:t>J Clin Psychopharmacol 1997; 17:284-291</w:t>
+              <w:t xml:space="preserve">J </w:t>
+            </w:r>
+            <w:proofErr w:type="spellStart"/>
+            <w:r>
+              <w:rPr>
+                <w:rFonts w:ascii="Calibri" w:hAnsi="Calibri"/>
+                <w:sz w:val="18"/>
+                <w:szCs w:val="18"/>
+              </w:rPr>
+              <w:t>Clin</w:t>
+            </w:r>
+            <w:proofErr w:type="spellEnd"/>
+            <w:r>
+              <w:rPr>
+                <w:rFonts w:ascii="Calibri" w:hAnsi="Calibri"/>
+                <w:sz w:val="18"/>
+                <w:szCs w:val="18"/>
+              </w:rPr>
+              <w:t xml:space="preserve"> </w:t>
+            </w:r>
+            <w:proofErr w:type="spellStart"/>
+            <w:r>
+              <w:rPr>
+                <w:rFonts w:ascii="Calibri" w:hAnsi="Calibri"/>
+                <w:sz w:val="18"/>
+                <w:szCs w:val="18"/>
+              </w:rPr>
+              <w:t>Psychopharmacol</w:t>
+            </w:r>
+            <w:proofErr w:type="spellEnd"/>
+            <w:r>
+              <w:rPr>
+                <w:rFonts w:ascii="Calibri" w:hAnsi="Calibri"/>
+                <w:sz w:val="18"/>
+                <w:szCs w:val="18"/>
+              </w:rPr>
+              <w:t xml:space="preserve"> 1997; 17:284-291</w:t>
             </w:r>
           </w:p>
         </w:tc>
@@ -4031,7 +4458,25 @@
           <w:sz w:val="20"/>
           <w:szCs w:val="20"/>
         </w:rPr>
-        <w:t>1.06 (95% CI: 0.98 to 1.14) for paroxetine.  Source: Haque et al. J. Natl Cancer Inst 2015:108(3):djv337.</w:t>
+        <w:t xml:space="preserve">1.06 (95% CI: 0.98 to 1.14) for paroxetine.  Source: </w:t>
+      </w:r>
+      <w:proofErr w:type="spellStart"/>
+      <w:r>
+        <w:rPr>
+          <w:rFonts w:ascii="Calibri" w:hAnsi="Calibri"/>
+          <w:sz w:val="20"/>
+          <w:szCs w:val="20"/>
+        </w:rPr>
+        <w:t>Haque</w:t>
+      </w:r>
+      <w:proofErr w:type="spellEnd"/>
+      <w:r>
+        <w:rPr>
+          <w:rFonts w:ascii="Calibri" w:hAnsi="Calibri"/>
+          <w:sz w:val="20"/>
+          <w:szCs w:val="20"/>
+        </w:rPr>
+        <w:t xml:space="preserve"> et al. J. Natl Cancer Inst 2015:108(3):djv337.</w:t>
       </w:r>
     </w:p>
     <w:p>
@@ -4054,7 +4499,43 @@
           <w:sz w:val="20"/>
           <w:szCs w:val="20"/>
         </w:rPr>
-        <w:t>Bupropion is a moderate inhibitor in vitro studies, but clinical doses produces substantial inhibition because plasma doses are high. (see Spina et al. CNS Drugs 2012:26:39-67.</w:t>
+        <w:t xml:space="preserve">Bupropion is a moderate inhibitor in vitro </w:t>
+      </w:r>
+      <w:proofErr w:type="gramStart"/>
+      <w:r>
+        <w:rPr>
+          <w:rFonts w:ascii="Calibri" w:hAnsi="Calibri"/>
+          <w:sz w:val="20"/>
+          <w:szCs w:val="20"/>
+        </w:rPr>
+        <w:t>studies</w:t>
+      </w:r>
+      <w:proofErr w:type="gramEnd"/>
+      <w:r>
+        <w:rPr>
+          <w:rFonts w:ascii="Calibri" w:hAnsi="Calibri"/>
+          <w:sz w:val="20"/>
+          <w:szCs w:val="20"/>
+        </w:rPr>
+        <w:t>, but clinical doses produces substantial inhibition because plasma doses are high. (</w:t>
+      </w:r>
+      <w:proofErr w:type="gramStart"/>
+      <w:r>
+        <w:rPr>
+          <w:rFonts w:ascii="Calibri" w:hAnsi="Calibri"/>
+          <w:sz w:val="20"/>
+          <w:szCs w:val="20"/>
+        </w:rPr>
+        <w:t>see</w:t>
+      </w:r>
+      <w:proofErr w:type="gramEnd"/>
+      <w:r>
+        <w:rPr>
+          <w:rFonts w:ascii="Calibri" w:hAnsi="Calibri"/>
+          <w:sz w:val="20"/>
+          <w:szCs w:val="20"/>
+        </w:rPr>
+        <w:t xml:space="preserve"> Spina et al. CNS Drugs 2012:26:39-67.</w:t>
       </w:r>
     </w:p>
     <w:p>
@@ -4077,7 +4558,25 @@
           <w:sz w:val="20"/>
           <w:szCs w:val="20"/>
         </w:rPr>
-        <w:t>Lehmann et al. used a case-control study to evaluate long-term cancer recurrence in tamoxifen users (cases).  Controls were patients without cancer recurrence.  Antecedents of interest was chronic exposure to a CYP inhibitor. No significant differences exposure to inhibitors was observed between cases and controls.</w:t>
+        <w:t xml:space="preserve">Lehmann et al. used a case-control study to evaluate long-term cancer recurrence in tamoxifen users (cases).  Controls were patients without cancer recurrence.  </w:t>
+      </w:r>
+      <w:proofErr w:type="gramStart"/>
+      <w:r>
+        <w:rPr>
+          <w:rFonts w:ascii="Calibri" w:hAnsi="Calibri"/>
+          <w:sz w:val="20"/>
+          <w:szCs w:val="20"/>
+        </w:rPr>
+        <w:t>Antecedents of interest was</w:t>
+      </w:r>
+      <w:proofErr w:type="gramEnd"/>
+      <w:r>
+        <w:rPr>
+          <w:rFonts w:ascii="Calibri" w:hAnsi="Calibri"/>
+          <w:sz w:val="20"/>
+          <w:szCs w:val="20"/>
+        </w:rPr>
+        <w:t xml:space="preserve"> chronic exposure to a CYP inhibitor. No significant differences exposure to inhibitors was observed between cases and controls.</w:t>
       </w:r>
     </w:p>
     <w:p>
@@ -4100,7 +4599,79 @@
           <w:sz w:val="20"/>
           <w:szCs w:val="20"/>
         </w:rPr>
-        <w:t>Alfaro et al. studied CYPD26 inhibition in extensive metabolizers for treatment with fluoxetine, paroxetine, sertraline, and venlafaxine in cross-over study. The outcome was ratio of dextromethorphan/dextrophan (DM/DX). Significant changes were observed with fluoxetine (0.313) and paroxetine (0.601) but not with sertraline (0.026) and venlafaxine (0.023).  Alfaro et al. J Clin Psychopharmacol 2000;40:58-66.</w:t>
+        <w:t>Alfaro et al. studied CYPD26 inhibition in extensive metabolizers for treatment with fluoxetine, paroxetine, sertraline, and venlafaxine in cross-over study. The outcome was ratio of dextromethorphan/</w:t>
+      </w:r>
+      <w:proofErr w:type="spellStart"/>
+      <w:r>
+        <w:rPr>
+          <w:rFonts w:ascii="Calibri" w:hAnsi="Calibri"/>
+          <w:sz w:val="20"/>
+          <w:szCs w:val="20"/>
+        </w:rPr>
+        <w:t>dextrophan</w:t>
+      </w:r>
+      <w:proofErr w:type="spellEnd"/>
+      <w:r>
+        <w:rPr>
+          <w:rFonts w:ascii="Calibri" w:hAnsi="Calibri"/>
+          <w:sz w:val="20"/>
+          <w:szCs w:val="20"/>
+        </w:rPr>
+        <w:t xml:space="preserve"> (DM/DX). Significant changes were observed with fluoxetine (0.313) and paroxetine (0.601) but not with sertraline (0.026) and venlafaxine (0.023).  Alfaro et al. J </w:t>
+      </w:r>
+      <w:proofErr w:type="spellStart"/>
+      <w:r>
+        <w:rPr>
+          <w:rFonts w:ascii="Calibri" w:hAnsi="Calibri"/>
+          <w:sz w:val="20"/>
+          <w:szCs w:val="20"/>
+        </w:rPr>
+        <w:t>Clin</w:t>
+      </w:r>
+      <w:proofErr w:type="spellEnd"/>
+      <w:r>
+        <w:rPr>
+          <w:rFonts w:ascii="Calibri" w:hAnsi="Calibri"/>
+          <w:sz w:val="20"/>
+          <w:szCs w:val="20"/>
+        </w:rPr>
+        <w:t xml:space="preserve"> </w:t>
+      </w:r>
+      <w:proofErr w:type="spellStart"/>
+      <w:r>
+        <w:rPr>
+          <w:rFonts w:ascii="Calibri" w:hAnsi="Calibri"/>
+          <w:sz w:val="20"/>
+          <w:szCs w:val="20"/>
+        </w:rPr>
+        <w:t>Psychopharmacol</w:t>
+      </w:r>
+      <w:proofErr w:type="spellEnd"/>
+      <w:r>
+        <w:rPr>
+          <w:rFonts w:ascii="Calibri" w:hAnsi="Calibri"/>
+          <w:sz w:val="20"/>
+          <w:szCs w:val="20"/>
+        </w:rPr>
+        <w:t xml:space="preserve"> 2000</w:t>
+      </w:r>
+      <w:proofErr w:type="gramStart"/>
+      <w:r>
+        <w:rPr>
+          <w:rFonts w:ascii="Calibri" w:hAnsi="Calibri"/>
+          <w:sz w:val="20"/>
+          <w:szCs w:val="20"/>
+        </w:rPr>
+        <w:t>;40:58</w:t>
+      </w:r>
+      <w:proofErr w:type="gramEnd"/>
+      <w:r>
+        <w:rPr>
+          <w:rFonts w:ascii="Calibri" w:hAnsi="Calibri"/>
+          <w:sz w:val="20"/>
+          <w:szCs w:val="20"/>
+        </w:rPr>
+        <w:t>-66.</w:t>
       </w:r>
     </w:p>
     <w:p>
@@ -4143,7 +4714,25 @@
           <w:sz w:val="20"/>
           <w:szCs w:val="20"/>
         </w:rPr>
-        <w:t>tamoxifen have shown that plasma levels of 4-hydroxy-tamoxifen to change from 12.4 ng/ml prior to paroxetine administration to 1.1 ng/ml after paroxetine administration. Stearns et al. J Natl Cancer Inst 2003:95:1758-64.</w:t>
+        <w:t xml:space="preserve">tamoxifen have shown that plasma levels of 4-hydroxy-tamoxifen to change </w:t>
+      </w:r>
+      <w:proofErr w:type="gramStart"/>
+      <w:r>
+        <w:rPr>
+          <w:rFonts w:ascii="Calibri" w:hAnsi="Calibri"/>
+          <w:sz w:val="20"/>
+          <w:szCs w:val="20"/>
+        </w:rPr>
+        <w:t>from 12.4 ng/ml</w:t>
+      </w:r>
+      <w:proofErr w:type="gramEnd"/>
+      <w:r>
+        <w:rPr>
+          <w:rFonts w:ascii="Calibri" w:hAnsi="Calibri"/>
+          <w:sz w:val="20"/>
+          <w:szCs w:val="20"/>
+        </w:rPr>
+        <w:t xml:space="preserve"> prior to paroxetine administration to 1.1 ng/ml after paroxetine administration. Stearns et al. J Natl Cancer Inst 2003:95:1758-64.</w:t>
       </w:r>
     </w:p>
     <w:p>
@@ -4166,7 +4755,61 @@
           <w:sz w:val="20"/>
           <w:szCs w:val="20"/>
         </w:rPr>
-        <w:t>A study examining CYP2D6 status among patients taking tamoxifen found that exposure to a 2D6 inhibitor (paroxetine, fluoxetine, sertraline, citalopram, amiodarone, metaclopromide) found a 58% lower concentration of endoxifen than those not using an inhibitor. Desta et al. J Natl Cancer Inst 2005;97:30-9.</w:t>
+        <w:t xml:space="preserve">A study examining CYP2D6 status among patients taking tamoxifen found that exposure to a 2D6 inhibitor (paroxetine, fluoxetine, sertraline, citalopram, amiodarone, </w:t>
+      </w:r>
+      <w:proofErr w:type="spellStart"/>
+      <w:r>
+        <w:rPr>
+          <w:rFonts w:ascii="Calibri" w:hAnsi="Calibri"/>
+          <w:sz w:val="20"/>
+          <w:szCs w:val="20"/>
+        </w:rPr>
+        <w:t>metaclopromide</w:t>
+      </w:r>
+      <w:proofErr w:type="spellEnd"/>
+      <w:r>
+        <w:rPr>
+          <w:rFonts w:ascii="Calibri" w:hAnsi="Calibri"/>
+          <w:sz w:val="20"/>
+          <w:szCs w:val="20"/>
+        </w:rPr>
+        <w:t xml:space="preserve">) found a 58% lower concentration of </w:t>
+      </w:r>
+      <w:proofErr w:type="spellStart"/>
+      <w:r>
+        <w:rPr>
+          <w:rFonts w:ascii="Calibri" w:hAnsi="Calibri"/>
+          <w:sz w:val="20"/>
+          <w:szCs w:val="20"/>
+        </w:rPr>
+        <w:t>endoxifen</w:t>
+      </w:r>
+      <w:proofErr w:type="spellEnd"/>
+      <w:r>
+        <w:rPr>
+          <w:rFonts w:ascii="Calibri" w:hAnsi="Calibri"/>
+          <w:sz w:val="20"/>
+          <w:szCs w:val="20"/>
+        </w:rPr>
+        <w:t xml:space="preserve"> than those not using an inhibitor. Desta et al. J Natl Cancer Inst 2005</w:t>
+      </w:r>
+      <w:proofErr w:type="gramStart"/>
+      <w:r>
+        <w:rPr>
+          <w:rFonts w:ascii="Calibri" w:hAnsi="Calibri"/>
+          <w:sz w:val="20"/>
+          <w:szCs w:val="20"/>
+        </w:rPr>
+        <w:t>;97:30</w:t>
+      </w:r>
+      <w:proofErr w:type="gramEnd"/>
+      <w:r>
+        <w:rPr>
+          <w:rFonts w:ascii="Calibri" w:hAnsi="Calibri"/>
+          <w:sz w:val="20"/>
+          <w:szCs w:val="20"/>
+        </w:rPr>
+        <w:t>-9.</w:t>
       </w:r>
     </w:p>
     <w:sectPr>
@@ -4178,27 +4821,6 @@
     </w:sectPr>
   </w:body>
 </w:document>
-</file>
-
-<file path=word/comments.xml><?xml version="1.0" encoding="utf-8"?>
-<w:comments xmlns:wpc="http://schemas.microsoft.com/office/word/2010/wordprocessingCanvas" xmlns:mc="http://schemas.openxmlformats.org/markup-compatibility/2006" xmlns:o="urn:schemas-microsoft-com:office:office" xmlns:r="http://schemas.openxmlformats.org/officeDocument/2006/relationships" xmlns:m="http://schemas.openxmlformats.org/officeDocument/2006/math" xmlns:v="urn:schemas-microsoft-com:vml" xmlns:wp14="http://schemas.microsoft.com/office/word/2010/wordprocessingDrawing" xmlns:wp="http://schemas.openxmlformats.org/drawingml/2006/wordprocessingDrawing" xmlns:w10="urn:schemas-microsoft-com:office:word" xmlns:w="http://schemas.openxmlformats.org/wordprocessingml/2006/main" xmlns:w14="http://schemas.microsoft.com/office/word/2010/wordml" xmlns:wpg="http://schemas.microsoft.com/office/word/2010/wordprocessingGroup" xmlns:wpi="http://schemas.microsoft.com/office/word/2010/wordprocessingInk" xmlns:wne="http://schemas.microsoft.com/office/word/2006/wordml" xmlns:wps="http://schemas.microsoft.com/office/word/2010/wordprocessingShape" mc:Ignorable="w14 wp14">
-  <w:comment w:id="11" w:author="Evan W Draper" w:date="2016-11-16T13:52:00Z" w:initials="EWD">
-    <w:p>
-      <w:pPr>
-        <w:pStyle w:val="CommentText"/>
-      </w:pPr>
-      <w:r>
-        <w:rPr>
-          <w:rStyle w:val="CommentReference"/>
-        </w:rPr>
-        <w:annotationRef/>
-      </w:r>
-      <w:r>
-        <w:t xml:space="preserve">Just updating the text to reflect the table below. </w:t>
-      </w:r>
-    </w:p>
-  </w:comment>
-</w:comments>
 </file>
 
 <file path=word/numbering.xml><?xml version="1.0" encoding="utf-8"?>

</xml_diff>